<commit_message>
Project expesne calculation dev 4
</commit_message>
<xml_diff>
--- a/data/media/report/report_template/project/Project_report.docx
+++ b/data/media/report/report_template/project/Project_report.docx
@@ -9044,13 +9044,18 @@
       </w:tblPr>
       <w:tblGrid>
         <w:gridCol w:w="809"/>
-        <w:gridCol w:w="2021"/>
-        <w:gridCol w:w="749"/>
+        <w:gridCol w:w="462"/>
+        <w:gridCol w:w="1559"/>
+        <w:gridCol w:w="709"/>
+        <w:gridCol w:w="40"/>
         <w:gridCol w:w="952"/>
-        <w:gridCol w:w="1214"/>
+        <w:gridCol w:w="284"/>
+        <w:gridCol w:w="850"/>
+        <w:gridCol w:w="80"/>
         <w:gridCol w:w="310"/>
         <w:gridCol w:w="36"/>
-        <w:gridCol w:w="1198"/>
+        <w:gridCol w:w="708"/>
+        <w:gridCol w:w="490"/>
         <w:gridCol w:w="566"/>
         <w:gridCol w:w="78"/>
         <w:gridCol w:w="1129"/>
@@ -9059,7 +9064,7 @@
         <w:tc>
           <w:tcPr>
             <w:tcW w:w="5745" w:type="dxa"/>
-            <w:gridSpan w:val="5"/>
+            <w:gridSpan w:val="9"/>
             <w:tcBorders>
               <w:top w:val="single" w:sz="4" w:space="0" w:color="auto"/>
               <w:left w:val="single" w:sz="4" w:space="0" w:color="auto"/>
@@ -9177,7 +9182,7 @@
         <w:tc>
           <w:tcPr>
             <w:tcW w:w="1544" w:type="dxa"/>
-            <w:gridSpan w:val="3"/>
+            <w:gridSpan w:val="4"/>
             <w:tcBorders>
               <w:top w:val="single" w:sz="4" w:space="0" w:color="auto"/>
               <w:left w:val="nil"/>
@@ -9447,7 +9452,7 @@
         <w:tc>
           <w:tcPr>
             <w:tcW w:w="2770" w:type="dxa"/>
-            <w:gridSpan w:val="2"/>
+            <w:gridSpan w:val="4"/>
             <w:tcBorders>
               <w:top w:val="single" w:sz="4" w:space="0" w:color="auto"/>
             </w:tcBorders>
@@ -9543,7 +9548,7 @@
         <w:tc>
           <w:tcPr>
             <w:tcW w:w="2476" w:type="dxa"/>
-            <w:gridSpan w:val="3"/>
+            <w:gridSpan w:val="5"/>
             <w:tcBorders>
               <w:top w:val="single" w:sz="4" w:space="0" w:color="auto"/>
             </w:tcBorders>
@@ -9590,7 +9595,7 @@
         <w:tc>
           <w:tcPr>
             <w:tcW w:w="3007" w:type="dxa"/>
-            <w:gridSpan w:val="5"/>
+            <w:gridSpan w:val="6"/>
             <w:tcBorders>
               <w:top w:val="single" w:sz="4" w:space="0" w:color="auto"/>
             </w:tcBorders>
@@ -9753,7 +9758,7 @@
         <w:tc>
           <w:tcPr>
             <w:tcW w:w="2770" w:type="dxa"/>
-            <w:gridSpan w:val="2"/>
+            <w:gridSpan w:val="4"/>
           </w:tcPr>
           <w:p>
             <w:pPr>
@@ -9834,7 +9839,7 @@
         <w:tc>
           <w:tcPr>
             <w:tcW w:w="2476" w:type="dxa"/>
-            <w:gridSpan w:val="3"/>
+            <w:gridSpan w:val="5"/>
             <w:shd w:val="clear" w:color="auto" w:fill="D5DCE4" w:themeFill="text2" w:themeFillTint="33"/>
           </w:tcPr>
           <w:p>
@@ -9878,7 +9883,7 @@
         <w:tc>
           <w:tcPr>
             <w:tcW w:w="3007" w:type="dxa"/>
-            <w:gridSpan w:val="5"/>
+            <w:gridSpan w:val="6"/>
           </w:tcPr>
           <w:p>
             <w:pPr>
@@ -9952,7 +9957,7 @@
         <w:tc>
           <w:tcPr>
             <w:tcW w:w="9062" w:type="dxa"/>
-            <w:gridSpan w:val="11"/>
+            <w:gridSpan w:val="16"/>
             <w:shd w:val="clear" w:color="auto" w:fill="D5DCE4" w:themeFill="text2" w:themeFillTint="33"/>
           </w:tcPr>
           <w:p>
@@ -10045,7 +10050,7 @@
         <w:tc>
           <w:tcPr>
             <w:tcW w:w="9062" w:type="dxa"/>
-            <w:gridSpan w:val="11"/>
+            <w:gridSpan w:val="16"/>
             <w:shd w:val="clear" w:color="auto" w:fill="ACB9CA" w:themeFill="text2" w:themeFillTint="66"/>
           </w:tcPr>
           <w:p>
@@ -10097,58 +10102,6 @@
         <w:tc>
           <w:tcPr>
             <w:tcW w:w="2830" w:type="dxa"/>
-            <w:gridSpan w:val="2"/>
-            <w:shd w:val="clear" w:color="auto" w:fill="D5DCE4" w:themeFill="text2" w:themeFillTint="33"/>
-          </w:tcPr>
-          <w:p>
-            <w:pPr>
-              <w:rPr>
-                <w:rFonts w:cstheme="minorHAnsi"/>
-                <w:sz w:val="18"/>
-                <w:szCs w:val="18"/>
-                <w:lang w:val="en-US"/>
-              </w:rPr>
-            </w:pPr>
-            <w:r>
-              <w:rPr>
-                <w:rFonts w:cstheme="minorHAnsi"/>
-                <w:sz w:val="18"/>
-                <w:szCs w:val="18"/>
-                <w:lang w:val="en-US"/>
-              </w:rPr>
-              <w:t>Type</w:t>
-            </w:r>
-          </w:p>
-        </w:tc>
-        <w:tc>
-          <w:tcPr>
-            <w:tcW w:w="1701" w:type="dxa"/>
-            <w:gridSpan w:val="2"/>
-            <w:shd w:val="clear" w:color="auto" w:fill="D5DCE4" w:themeFill="text2" w:themeFillTint="33"/>
-          </w:tcPr>
-          <w:p>
-            <w:pPr>
-              <w:rPr>
-                <w:rFonts w:cstheme="minorHAnsi"/>
-                <w:sz w:val="18"/>
-                <w:szCs w:val="18"/>
-                <w:lang w:val="en-US"/>
-              </w:rPr>
-            </w:pPr>
-            <w:r>
-              <w:rPr>
-                <w:rFonts w:cstheme="minorHAnsi"/>
-                <w:sz w:val="18"/>
-                <w:szCs w:val="18"/>
-                <w:lang w:val="en-US"/>
-              </w:rPr>
-              <w:t>Amount</w:t>
-            </w:r>
-          </w:p>
-        </w:tc>
-        <w:tc>
-          <w:tcPr>
-            <w:tcW w:w="1560" w:type="dxa"/>
             <w:gridSpan w:val="3"/>
             <w:shd w:val="clear" w:color="auto" w:fill="D5DCE4" w:themeFill="text2" w:themeFillTint="33"/>
           </w:tcPr>
@@ -10168,13 +10121,13 @@
                 <w:szCs w:val="18"/>
                 <w:lang w:val="en-US"/>
               </w:rPr>
-              <w:t>Expense</w:t>
-            </w:r>
-          </w:p>
-        </w:tc>
-        <w:tc>
-          <w:tcPr>
-            <w:tcW w:w="1842" w:type="dxa"/>
+              <w:t>Type</w:t>
+            </w:r>
+          </w:p>
+        </w:tc>
+        <w:tc>
+          <w:tcPr>
+            <w:tcW w:w="1701" w:type="dxa"/>
             <w:gridSpan w:val="3"/>
             <w:shd w:val="clear" w:color="auto" w:fill="D5DCE4" w:themeFill="text2" w:themeFillTint="33"/>
           </w:tcPr>
@@ -10194,6 +10147,58 @@
                 <w:szCs w:val="18"/>
                 <w:lang w:val="en-US"/>
               </w:rPr>
+              <w:t>Amount</w:t>
+            </w:r>
+          </w:p>
+        </w:tc>
+        <w:tc>
+          <w:tcPr>
+            <w:tcW w:w="1560" w:type="dxa"/>
+            <w:gridSpan w:val="5"/>
+            <w:shd w:val="clear" w:color="auto" w:fill="D5DCE4" w:themeFill="text2" w:themeFillTint="33"/>
+          </w:tcPr>
+          <w:p>
+            <w:pPr>
+              <w:rPr>
+                <w:rFonts w:cstheme="minorHAnsi"/>
+                <w:sz w:val="18"/>
+                <w:szCs w:val="18"/>
+                <w:lang w:val="en-US"/>
+              </w:rPr>
+            </w:pPr>
+            <w:r>
+              <w:rPr>
+                <w:rFonts w:cstheme="minorHAnsi"/>
+                <w:sz w:val="18"/>
+                <w:szCs w:val="18"/>
+                <w:lang w:val="en-US"/>
+              </w:rPr>
+              <w:t>Expense</w:t>
+            </w:r>
+          </w:p>
+        </w:tc>
+        <w:tc>
+          <w:tcPr>
+            <w:tcW w:w="1842" w:type="dxa"/>
+            <w:gridSpan w:val="4"/>
+            <w:shd w:val="clear" w:color="auto" w:fill="D5DCE4" w:themeFill="text2" w:themeFillTint="33"/>
+          </w:tcPr>
+          <w:p>
+            <w:pPr>
+              <w:rPr>
+                <w:rFonts w:cstheme="minorHAnsi"/>
+                <w:sz w:val="18"/>
+                <w:szCs w:val="18"/>
+                <w:lang w:val="en-US"/>
+              </w:rPr>
+            </w:pPr>
+            <w:r>
+              <w:rPr>
+                <w:rFonts w:cstheme="minorHAnsi"/>
+                <w:sz w:val="18"/>
+                <w:szCs w:val="18"/>
+                <w:lang w:val="en-US"/>
+              </w:rPr>
               <w:t>Available</w:t>
             </w:r>
           </w:p>
@@ -10228,7 +10233,7 @@
         <w:tc>
           <w:tcPr>
             <w:tcW w:w="2830" w:type="dxa"/>
-            <w:gridSpan w:val="2"/>
+            <w:gridSpan w:val="3"/>
           </w:tcPr>
           <w:p>
             <w:pPr>
@@ -10300,7 +10305,7 @@
         <w:tc>
           <w:tcPr>
             <w:tcW w:w="1701" w:type="dxa"/>
-            <w:gridSpan w:val="2"/>
+            <w:gridSpan w:val="3"/>
           </w:tcPr>
           <w:p>
             <w:pPr>
@@ -10316,7 +10321,7 @@
         <w:tc>
           <w:tcPr>
             <w:tcW w:w="1560" w:type="dxa"/>
-            <w:gridSpan w:val="3"/>
+            <w:gridSpan w:val="5"/>
           </w:tcPr>
           <w:p>
             <w:pPr>
@@ -10332,7 +10337,7 @@
         <w:tc>
           <w:tcPr>
             <w:tcW w:w="1842" w:type="dxa"/>
-            <w:gridSpan w:val="3"/>
+            <w:gridSpan w:val="4"/>
           </w:tcPr>
           <w:p>
             <w:pPr>
@@ -10365,7 +10370,7 @@
         <w:tc>
           <w:tcPr>
             <w:tcW w:w="2830" w:type="dxa"/>
-            <w:gridSpan w:val="2"/>
+            <w:gridSpan w:val="3"/>
           </w:tcPr>
           <w:p>
             <w:pPr>
@@ -10417,7 +10422,7 @@
         <w:tc>
           <w:tcPr>
             <w:tcW w:w="1701" w:type="dxa"/>
-            <w:gridSpan w:val="2"/>
+            <w:gridSpan w:val="3"/>
           </w:tcPr>
           <w:p>
             <w:pPr>
@@ -10480,7 +10485,7 @@
         <w:tc>
           <w:tcPr>
             <w:tcW w:w="1560" w:type="dxa"/>
-            <w:gridSpan w:val="3"/>
+            <w:gridSpan w:val="5"/>
           </w:tcPr>
           <w:p>
             <w:pPr>
@@ -10543,7 +10548,7 @@
         <w:tc>
           <w:tcPr>
             <w:tcW w:w="1842" w:type="dxa"/>
-            <w:gridSpan w:val="3"/>
+            <w:gridSpan w:val="4"/>
           </w:tcPr>
           <w:p>
             <w:pPr>
@@ -10673,7 +10678,7 @@
         <w:tc>
           <w:tcPr>
             <w:tcW w:w="2830" w:type="dxa"/>
-            <w:gridSpan w:val="2"/>
+            <w:gridSpan w:val="3"/>
           </w:tcPr>
           <w:p>
             <w:pPr>
@@ -10736,7 +10741,7 @@
         <w:tc>
           <w:tcPr>
             <w:tcW w:w="1701" w:type="dxa"/>
-            <w:gridSpan w:val="2"/>
+            <w:gridSpan w:val="3"/>
           </w:tcPr>
           <w:p>
             <w:pPr>
@@ -10752,7 +10757,7 @@
         <w:tc>
           <w:tcPr>
             <w:tcW w:w="1560" w:type="dxa"/>
-            <w:gridSpan w:val="3"/>
+            <w:gridSpan w:val="5"/>
           </w:tcPr>
           <w:p>
             <w:pPr>
@@ -10768,7 +10773,7 @@
         <w:tc>
           <w:tcPr>
             <w:tcW w:w="1842" w:type="dxa"/>
-            <w:gridSpan w:val="3"/>
+            <w:gridSpan w:val="4"/>
           </w:tcPr>
           <w:p>
             <w:pPr>
@@ -10801,7 +10806,7 @@
         <w:tc>
           <w:tcPr>
             <w:tcW w:w="2830" w:type="dxa"/>
-            <w:gridSpan w:val="2"/>
+            <w:gridSpan w:val="3"/>
           </w:tcPr>
           <w:p>
             <w:pPr>
@@ -10872,38 +10877,458 @@
         <w:tc>
           <w:tcPr>
             <w:tcW w:w="1701" w:type="dxa"/>
+            <w:gridSpan w:val="3"/>
+          </w:tcPr>
+          <w:p>
+            <w:pPr>
+              <w:rPr>
+                <w:rFonts w:cstheme="minorHAnsi"/>
+                <w:sz w:val="18"/>
+                <w:szCs w:val="18"/>
+                <w:lang w:val="en-US"/>
+              </w:rPr>
+            </w:pPr>
+          </w:p>
+        </w:tc>
+        <w:tc>
+          <w:tcPr>
+            <w:tcW w:w="1560" w:type="dxa"/>
+            <w:gridSpan w:val="5"/>
+          </w:tcPr>
+          <w:p>
+            <w:pPr>
+              <w:rPr>
+                <w:rFonts w:cstheme="minorHAnsi"/>
+                <w:sz w:val="18"/>
+                <w:szCs w:val="18"/>
+                <w:lang w:val="en-US"/>
+              </w:rPr>
+            </w:pPr>
+          </w:p>
+        </w:tc>
+        <w:tc>
+          <w:tcPr>
+            <w:tcW w:w="1842" w:type="dxa"/>
+            <w:gridSpan w:val="4"/>
+          </w:tcPr>
+          <w:p>
+            <w:pPr>
+              <w:rPr>
+                <w:rFonts w:cstheme="minorHAnsi"/>
+                <w:sz w:val="18"/>
+                <w:szCs w:val="18"/>
+                <w:lang w:val="en-US"/>
+              </w:rPr>
+            </w:pPr>
+          </w:p>
+        </w:tc>
+        <w:tc>
+          <w:tcPr>
+            <w:tcW w:w="1129" w:type="dxa"/>
+          </w:tcPr>
+          <w:p>
+            <w:pPr>
+              <w:rPr>
+                <w:rFonts w:cstheme="minorHAnsi"/>
+                <w:sz w:val="18"/>
+                <w:szCs w:val="18"/>
+                <w:lang w:val="en-US"/>
+              </w:rPr>
+            </w:pPr>
+          </w:p>
+        </w:tc>
+      </w:tr>
+      <w:tr>
+        <w:tc>
+          <w:tcPr>
+            <w:tcW w:w="9062" w:type="dxa"/>
+            <w:gridSpan w:val="16"/>
+            <w:shd w:val="clear" w:color="auto" w:fill="D5DCE4" w:themeFill="text2" w:themeFillTint="33"/>
+          </w:tcPr>
+          <w:p>
+            <w:pPr>
+              <w:tabs>
+                <w:tab w:val="left" w:pos="916"/>
+                <w:tab w:val="left" w:pos="1832"/>
+                <w:tab w:val="left" w:pos="2748"/>
+                <w:tab w:val="left" w:pos="3664"/>
+                <w:tab w:val="left" w:pos="4580"/>
+                <w:tab w:val="left" w:pos="5496"/>
+                <w:tab w:val="left" w:pos="6412"/>
+                <w:tab w:val="left" w:pos="7328"/>
+                <w:tab w:val="left" w:pos="8244"/>
+                <w:tab w:val="left" w:pos="9160"/>
+                <w:tab w:val="left" w:pos="10076"/>
+                <w:tab w:val="left" w:pos="10992"/>
+                <w:tab w:val="left" w:pos="11908"/>
+                <w:tab w:val="left" w:pos="12824"/>
+                <w:tab w:val="left" w:pos="13740"/>
+                <w:tab w:val="left" w:pos="14656"/>
+              </w:tabs>
+              <w:rPr>
+                <w:rFonts w:eastAsia="Times New Roman" w:cstheme="minorHAnsi"/>
+                <w:sz w:val="18"/>
+                <w:szCs w:val="18"/>
+                <w:lang w:val="en-US" w:eastAsia="fr-FR"/>
+              </w:rPr>
+            </w:pPr>
+            <w:r>
+              <w:rPr>
+                <w:rFonts w:eastAsia="Times New Roman" w:cstheme="minorHAnsi"/>
+                <w:sz w:val="20"/>
+                <w:szCs w:val="20"/>
+                <w:lang w:val="en-US" w:eastAsia="fr-FR"/>
+              </w:rPr>
+              <w:t>{%</w:t>
+            </w:r>
+            <w:r>
+              <w:rPr>
+                <w:rFonts w:eastAsia="Times New Roman" w:cstheme="minorHAnsi"/>
+                <w:sz w:val="20"/>
+                <w:szCs w:val="20"/>
+                <w:lang w:val="en-US" w:eastAsia="fr-FR"/>
+              </w:rPr>
+              <w:t>tr</w:t>
+            </w:r>
+            <w:r>
+              <w:rPr>
+                <w:rFonts w:eastAsia="Times New Roman" w:cstheme="minorHAnsi"/>
+                <w:sz w:val="20"/>
+                <w:szCs w:val="20"/>
+                <w:lang w:val="en-US" w:eastAsia="fr-FR"/>
+              </w:rPr>
+              <w:t xml:space="preserve"> if </w:t>
+            </w:r>
+            <w:r>
+              <w:rPr>
+                <w:rFonts w:eastAsia="Times New Roman" w:cstheme="minorHAnsi"/>
+                <w:sz w:val="18"/>
+                <w:szCs w:val="18"/>
+                <w:lang w:val="en-US" w:eastAsia="fr-FR"/>
+              </w:rPr>
+              <w:t>expense[f.pk]</w:t>
+            </w:r>
+            <w:r>
+              <w:rPr>
+                <w:rFonts w:eastAsia="Times New Roman" w:cstheme="minorHAnsi"/>
+                <w:sz w:val="20"/>
+                <w:szCs w:val="20"/>
+                <w:lang w:val="en-US" w:eastAsia="fr-FR"/>
+              </w:rPr>
+              <w:t xml:space="preserve"> </w:t>
+            </w:r>
+            <w:r>
+              <w:rPr>
+                <w:rFonts w:eastAsia="Times New Roman" w:cstheme="minorHAnsi"/>
+                <w:sz w:val="20"/>
+                <w:szCs w:val="20"/>
+                <w:lang w:val="en-US" w:eastAsia="fr-FR"/>
+              </w:rPr>
+              <w:t>%}</w:t>
+            </w:r>
+          </w:p>
+        </w:tc>
+      </w:tr>
+      <w:tr>
+        <w:tc>
+          <w:tcPr>
+            <w:tcW w:w="9062" w:type="dxa"/>
+            <w:gridSpan w:val="16"/>
+            <w:shd w:val="clear" w:color="auto" w:fill="ACB9CA" w:themeFill="text2" w:themeFillTint="66"/>
+          </w:tcPr>
+          <w:p>
+            <w:pPr>
+              <w:tabs>
+                <w:tab w:val="left" w:pos="916"/>
+                <w:tab w:val="left" w:pos="1832"/>
+                <w:tab w:val="left" w:pos="2748"/>
+                <w:tab w:val="left" w:pos="3664"/>
+                <w:tab w:val="left" w:pos="4580"/>
+                <w:tab w:val="left" w:pos="5496"/>
+                <w:tab w:val="left" w:pos="6412"/>
+                <w:tab w:val="left" w:pos="7328"/>
+                <w:tab w:val="left" w:pos="8244"/>
+                <w:tab w:val="left" w:pos="9160"/>
+                <w:tab w:val="left" w:pos="10076"/>
+                <w:tab w:val="left" w:pos="10992"/>
+                <w:tab w:val="left" w:pos="11908"/>
+                <w:tab w:val="left" w:pos="12824"/>
+                <w:tab w:val="left" w:pos="13740"/>
+                <w:tab w:val="left" w:pos="14656"/>
+              </w:tabs>
+              <w:rPr>
+                <w:rFonts w:eastAsia="Times New Roman" w:cstheme="minorHAnsi"/>
+                <w:b/>
+                <w:bCs/>
+                <w:color w:val="FFFFFF" w:themeColor="background1"/>
+                <w:sz w:val="18"/>
+                <w:szCs w:val="18"/>
+                <w:lang w:val="en-US" w:eastAsia="fr-FR"/>
+              </w:rPr>
+            </w:pPr>
+            <w:r>
+              <w:rPr>
+                <w:rFonts w:eastAsia="Times New Roman" w:cstheme="minorHAnsi"/>
+                <w:b/>
+                <w:bCs/>
+                <w:color w:val="FFFFFF" w:themeColor="background1"/>
+                <w:sz w:val="20"/>
+                <w:szCs w:val="20"/>
+                <w:lang w:val="en-US" w:eastAsia="fr-FR"/>
+              </w:rPr>
+              <w:t>Expenses</w:t>
+            </w:r>
+          </w:p>
+        </w:tc>
+      </w:tr>
+      <w:tr>
+        <w:tc>
+          <w:tcPr>
+            <w:tcW w:w="1271" w:type="dxa"/>
             <w:gridSpan w:val="2"/>
-          </w:tcPr>
-          <w:p>
-            <w:pPr>
-              <w:rPr>
-                <w:rFonts w:cstheme="minorHAnsi"/>
-                <w:sz w:val="18"/>
-                <w:szCs w:val="18"/>
-                <w:lang w:val="en-US"/>
-              </w:rPr>
-            </w:pPr>
-          </w:p>
-        </w:tc>
-        <w:tc>
-          <w:tcPr>
-            <w:tcW w:w="1560" w:type="dxa"/>
+            <w:shd w:val="clear" w:color="auto" w:fill="D5DCE4" w:themeFill="text2" w:themeFillTint="33"/>
+          </w:tcPr>
+          <w:p>
+            <w:pPr>
+              <w:rPr>
+                <w:rFonts w:cstheme="minorHAnsi"/>
+                <w:sz w:val="18"/>
+                <w:szCs w:val="18"/>
+                <w:lang w:val="en-US"/>
+              </w:rPr>
+            </w:pPr>
+            <w:r>
+              <w:rPr>
+                <w:rFonts w:cstheme="minorHAnsi"/>
+                <w:sz w:val="18"/>
+                <w:szCs w:val="18"/>
+                <w:lang w:val="en-US"/>
+              </w:rPr>
+              <w:t>Date</w:t>
+            </w:r>
+          </w:p>
+        </w:tc>
+        <w:tc>
+          <w:tcPr>
+            <w:tcW w:w="2268" w:type="dxa"/>
+            <w:gridSpan w:val="2"/>
+            <w:shd w:val="clear" w:color="auto" w:fill="D5DCE4" w:themeFill="text2" w:themeFillTint="33"/>
+          </w:tcPr>
+          <w:p>
+            <w:pPr>
+              <w:rPr>
+                <w:rFonts w:cstheme="minorHAnsi"/>
+                <w:sz w:val="18"/>
+                <w:szCs w:val="18"/>
+                <w:lang w:val="en-US"/>
+              </w:rPr>
+            </w:pPr>
+            <w:r>
+              <w:rPr>
+                <w:rFonts w:cstheme="minorHAnsi"/>
+                <w:sz w:val="18"/>
+                <w:szCs w:val="18"/>
+                <w:lang w:val="en-US"/>
+              </w:rPr>
+              <w:t>Description</w:t>
+            </w:r>
+          </w:p>
+        </w:tc>
+        <w:tc>
+          <w:tcPr>
+            <w:tcW w:w="1276" w:type="dxa"/>
             <w:gridSpan w:val="3"/>
-          </w:tcPr>
-          <w:p>
-            <w:pPr>
-              <w:rPr>
-                <w:rFonts w:cstheme="minorHAnsi"/>
-                <w:sz w:val="18"/>
-                <w:szCs w:val="18"/>
-                <w:lang w:val="en-US"/>
-              </w:rPr>
-            </w:pPr>
-          </w:p>
-        </w:tc>
-        <w:tc>
-          <w:tcPr>
-            <w:tcW w:w="1842" w:type="dxa"/>
+            <w:shd w:val="clear" w:color="auto" w:fill="D5DCE4" w:themeFill="text2" w:themeFillTint="33"/>
+          </w:tcPr>
+          <w:p>
+            <w:pPr>
+              <w:rPr>
+                <w:rFonts w:cstheme="minorHAnsi"/>
+                <w:sz w:val="18"/>
+                <w:szCs w:val="18"/>
+                <w:lang w:val="en-US"/>
+              </w:rPr>
+            </w:pPr>
+            <w:r>
+              <w:rPr>
+                <w:rFonts w:cstheme="minorHAnsi"/>
+                <w:sz w:val="18"/>
+                <w:szCs w:val="18"/>
+                <w:lang w:val="en-US"/>
+              </w:rPr>
+              <w:t>Type</w:t>
+            </w:r>
+          </w:p>
+        </w:tc>
+        <w:tc>
+          <w:tcPr>
+            <w:tcW w:w="850" w:type="dxa"/>
+            <w:shd w:val="clear" w:color="auto" w:fill="D5DCE4" w:themeFill="text2" w:themeFillTint="33"/>
+          </w:tcPr>
+          <w:p>
+            <w:pPr>
+              <w:rPr>
+                <w:rFonts w:cstheme="minorHAnsi"/>
+                <w:sz w:val="18"/>
+                <w:szCs w:val="18"/>
+                <w:lang w:val="en-US"/>
+              </w:rPr>
+            </w:pPr>
+            <w:r>
+              <w:rPr>
+                <w:rFonts w:cstheme="minorHAnsi"/>
+                <w:sz w:val="18"/>
+                <w:szCs w:val="18"/>
+                <w:lang w:val="en-US"/>
+              </w:rPr>
+              <w:t>Status</w:t>
+            </w:r>
+          </w:p>
+        </w:tc>
+        <w:tc>
+          <w:tcPr>
+            <w:tcW w:w="1134" w:type="dxa"/>
+            <w:gridSpan w:val="4"/>
+            <w:shd w:val="clear" w:color="auto" w:fill="D5DCE4" w:themeFill="text2" w:themeFillTint="33"/>
+          </w:tcPr>
+          <w:p>
+            <w:pPr>
+              <w:rPr>
+                <w:rFonts w:cstheme="minorHAnsi"/>
+                <w:sz w:val="18"/>
+                <w:szCs w:val="18"/>
+                <w:lang w:val="en-US"/>
+              </w:rPr>
+            </w:pPr>
+            <w:r>
+              <w:rPr>
+                <w:rFonts w:cstheme="minorHAnsi"/>
+                <w:sz w:val="18"/>
+                <w:szCs w:val="18"/>
+                <w:lang w:val="en-US"/>
+              </w:rPr>
+              <w:t>Amount</w:t>
+            </w:r>
+          </w:p>
+        </w:tc>
+        <w:tc>
+          <w:tcPr>
+            <w:tcW w:w="2263" w:type="dxa"/>
+            <w:gridSpan w:val="4"/>
+            <w:shd w:val="clear" w:color="auto" w:fill="D5DCE4" w:themeFill="text2" w:themeFillTint="33"/>
+          </w:tcPr>
+          <w:p>
+            <w:pPr>
+              <w:rPr>
+                <w:rFonts w:cstheme="minorHAnsi"/>
+                <w:sz w:val="18"/>
+                <w:szCs w:val="18"/>
+                <w:lang w:val="en-US"/>
+              </w:rPr>
+            </w:pPr>
+            <w:r>
+              <w:rPr>
+                <w:rFonts w:cstheme="minorHAnsi"/>
+                <w:sz w:val="18"/>
+                <w:szCs w:val="18"/>
+                <w:lang w:val="en-US"/>
+              </w:rPr>
+              <w:t>Contract</w:t>
+            </w:r>
+          </w:p>
+        </w:tc>
+      </w:tr>
+      <w:tr>
+        <w:tc>
+          <w:tcPr>
+            <w:tcW w:w="1271" w:type="dxa"/>
+            <w:gridSpan w:val="2"/>
+          </w:tcPr>
+          <w:p>
+            <w:pPr>
+              <w:rPr>
+                <w:rFonts w:cstheme="minorHAnsi"/>
+                <w:sz w:val="18"/>
+                <w:szCs w:val="18"/>
+                <w:lang w:val="en-US"/>
+              </w:rPr>
+            </w:pPr>
+            <w:r>
+              <w:rPr>
+                <w:rFonts w:eastAsia="Times New Roman" w:cstheme="minorHAnsi"/>
+                <w:sz w:val="18"/>
+                <w:szCs w:val="18"/>
+                <w:lang w:val="en-US" w:eastAsia="fr-FR"/>
+              </w:rPr>
+              <w:t>{%</w:t>
+            </w:r>
+            <w:r>
+              <w:rPr>
+                <w:rFonts w:eastAsia="Times New Roman" w:cstheme="minorHAnsi"/>
+                <w:sz w:val="18"/>
+                <w:szCs w:val="18"/>
+                <w:lang w:val="en-US" w:eastAsia="fr-FR"/>
+              </w:rPr>
+              <w:t>tr</w:t>
+            </w:r>
+            <w:r>
+              <w:rPr>
+                <w:rFonts w:eastAsia="Times New Roman" w:cstheme="minorHAnsi"/>
+                <w:sz w:val="18"/>
+                <w:szCs w:val="18"/>
+                <w:lang w:val="en-US" w:eastAsia="fr-FR"/>
+              </w:rPr>
+              <w:t xml:space="preserve"> for item in </w:t>
+            </w:r>
+            <w:r>
+              <w:rPr>
+                <w:rFonts w:eastAsia="Times New Roman" w:cstheme="minorHAnsi"/>
+                <w:sz w:val="18"/>
+                <w:szCs w:val="18"/>
+                <w:lang w:val="en-US" w:eastAsia="fr-FR"/>
+              </w:rPr>
+              <w:lastRenderedPageBreak/>
+              <w:t>expense[f.pk]</w:t>
+            </w:r>
+            <w:r>
+              <w:rPr>
+                <w:rFonts w:eastAsia="Times New Roman" w:cstheme="minorHAnsi"/>
+                <w:sz w:val="20"/>
+                <w:szCs w:val="20"/>
+                <w:lang w:val="en-US" w:eastAsia="fr-FR"/>
+              </w:rPr>
+              <w:t xml:space="preserve"> </w:t>
+            </w:r>
+            <w:r>
+              <w:rPr>
+                <w:rFonts w:eastAsia="Times New Roman" w:cstheme="minorHAnsi"/>
+                <w:sz w:val="18"/>
+                <w:szCs w:val="18"/>
+                <w:lang w:val="en-US" w:eastAsia="fr-FR"/>
+              </w:rPr>
+              <w:t>recursive %}</w:t>
+            </w:r>
+          </w:p>
+        </w:tc>
+        <w:tc>
+          <w:tcPr>
+            <w:tcW w:w="2268" w:type="dxa"/>
+            <w:gridSpan w:val="2"/>
+          </w:tcPr>
+          <w:p>
+            <w:pPr>
+              <w:rPr>
+                <w:rFonts w:cstheme="minorHAnsi"/>
+                <w:sz w:val="18"/>
+                <w:szCs w:val="18"/>
+                <w:lang w:val="en-US"/>
+              </w:rPr>
+            </w:pPr>
+          </w:p>
+        </w:tc>
+        <w:tc>
+          <w:tcPr>
+            <w:tcW w:w="1276" w:type="dxa"/>
             <w:gridSpan w:val="3"/>
           </w:tcPr>
           <w:p>
@@ -10919,7 +11344,723 @@
         </w:tc>
         <w:tc>
           <w:tcPr>
-            <w:tcW w:w="1129" w:type="dxa"/>
+            <w:tcW w:w="850" w:type="dxa"/>
+          </w:tcPr>
+          <w:p>
+            <w:pPr>
+              <w:rPr>
+                <w:rFonts w:cstheme="minorHAnsi"/>
+                <w:sz w:val="18"/>
+                <w:szCs w:val="18"/>
+                <w:lang w:val="en-US"/>
+              </w:rPr>
+            </w:pPr>
+          </w:p>
+        </w:tc>
+        <w:tc>
+          <w:tcPr>
+            <w:tcW w:w="1134" w:type="dxa"/>
+            <w:gridSpan w:val="4"/>
+            <w:shd w:val="clear" w:color="auto" w:fill="auto"/>
+          </w:tcPr>
+          <w:p>
+            <w:pPr>
+              <w:rPr>
+                <w:rFonts w:cstheme="minorHAnsi"/>
+                <w:sz w:val="18"/>
+                <w:szCs w:val="18"/>
+                <w:lang w:val="en-US"/>
+              </w:rPr>
+            </w:pPr>
+          </w:p>
+        </w:tc>
+        <w:tc>
+          <w:tcPr>
+            <w:tcW w:w="2263" w:type="dxa"/>
+            <w:gridSpan w:val="4"/>
+            <w:shd w:val="clear" w:color="auto" w:fill="auto"/>
+          </w:tcPr>
+          <w:p>
+            <w:pPr>
+              <w:rPr>
+                <w:rFonts w:cstheme="minorHAnsi"/>
+                <w:sz w:val="18"/>
+                <w:szCs w:val="18"/>
+                <w:lang w:val="en-US"/>
+              </w:rPr>
+            </w:pPr>
+          </w:p>
+        </w:tc>
+      </w:tr>
+      <w:tr>
+        <w:tc>
+          <w:tcPr>
+            <w:tcW w:w="1271" w:type="dxa"/>
+            <w:gridSpan w:val="2"/>
+          </w:tcPr>
+          <w:p>
+            <w:pPr>
+              <w:rPr>
+                <w:rFonts w:cstheme="minorHAnsi"/>
+                <w:sz w:val="18"/>
+                <w:szCs w:val="18"/>
+                <w:lang w:val="en-US"/>
+              </w:rPr>
+            </w:pPr>
+            <w:r>
+              <w:rPr>
+                <w:rFonts w:cstheme="minorHAnsi"/>
+                <w:sz w:val="18"/>
+                <w:szCs w:val="18"/>
+                <w:lang w:val="en-US"/>
+              </w:rPr>
+              <w:t xml:space="preserve">{{  </w:t>
+            </w:r>
+            <w:proofErr w:type="spellStart"/>
+            <w:r>
+              <w:rPr>
+                <w:rFonts w:cstheme="minorHAnsi"/>
+                <w:sz w:val="18"/>
+                <w:szCs w:val="18"/>
+                <w:lang w:val="en-US"/>
+              </w:rPr>
+              <w:t>item.date</w:t>
+            </w:r>
+            <w:proofErr w:type="spellEnd"/>
+            <w:r>
+              <w:rPr>
+                <w:rFonts w:cstheme="minorHAnsi"/>
+                <w:sz w:val="18"/>
+                <w:szCs w:val="18"/>
+                <w:lang w:val="en-US"/>
+              </w:rPr>
+              <w:t xml:space="preserve"> </w:t>
+            </w:r>
+            <w:r>
+              <w:rPr>
+                <w:rFonts w:cstheme="minorHAnsi"/>
+                <w:sz w:val="18"/>
+                <w:szCs w:val="18"/>
+                <w:lang w:val="en-US"/>
+              </w:rPr>
+              <w:t xml:space="preserve">}}  </w:t>
+            </w:r>
+          </w:p>
+        </w:tc>
+        <w:tc>
+          <w:tcPr>
+            <w:tcW w:w="2268" w:type="dxa"/>
+            <w:gridSpan w:val="2"/>
+          </w:tcPr>
+          <w:p>
+            <w:pPr>
+              <w:rPr>
+                <w:rFonts w:cstheme="minorHAnsi"/>
+                <w:sz w:val="18"/>
+                <w:szCs w:val="18"/>
+                <w:lang w:val="en-US"/>
+              </w:rPr>
+            </w:pPr>
+            <w:r>
+              <w:rPr>
+                <w:rFonts w:cstheme="minorHAnsi"/>
+                <w:sz w:val="18"/>
+                <w:szCs w:val="18"/>
+                <w:lang w:val="en-US"/>
+              </w:rPr>
+              <w:t xml:space="preserve">{{  </w:t>
+            </w:r>
+            <w:proofErr w:type="spellStart"/>
+            <w:r>
+              <w:rPr>
+                <w:rFonts w:cstheme="minorHAnsi"/>
+                <w:sz w:val="18"/>
+                <w:szCs w:val="18"/>
+                <w:lang w:val="en-US"/>
+              </w:rPr>
+              <w:t>item.</w:t>
+            </w:r>
+            <w:r>
+              <w:rPr>
+                <w:rFonts w:cstheme="minorHAnsi"/>
+                <w:sz w:val="18"/>
+                <w:szCs w:val="18"/>
+                <w:lang w:val="en-US"/>
+              </w:rPr>
+              <w:t>desc</w:t>
+            </w:r>
+            <w:proofErr w:type="spellEnd"/>
+            <w:r>
+              <w:rPr>
+                <w:rFonts w:cstheme="minorHAnsi"/>
+                <w:sz w:val="18"/>
+                <w:szCs w:val="18"/>
+                <w:lang w:val="en-US"/>
+              </w:rPr>
+              <w:t xml:space="preserve"> </w:t>
+            </w:r>
+            <w:r>
+              <w:rPr>
+                <w:rFonts w:cstheme="minorHAnsi"/>
+                <w:sz w:val="18"/>
+                <w:szCs w:val="18"/>
+                <w:lang w:val="en-US"/>
+              </w:rPr>
+              <w:t xml:space="preserve">}}  </w:t>
+            </w:r>
+          </w:p>
+        </w:tc>
+        <w:tc>
+          <w:tcPr>
+            <w:tcW w:w="1276" w:type="dxa"/>
+            <w:gridSpan w:val="3"/>
+          </w:tcPr>
+          <w:p>
+            <w:pPr>
+              <w:rPr>
+                <w:rFonts w:cstheme="minorHAnsi"/>
+                <w:sz w:val="18"/>
+                <w:szCs w:val="18"/>
+                <w:lang w:val="en-US"/>
+              </w:rPr>
+            </w:pPr>
+            <w:r>
+              <w:rPr>
+                <w:rFonts w:cstheme="minorHAnsi"/>
+                <w:sz w:val="18"/>
+                <w:szCs w:val="18"/>
+                <w:lang w:val="en-US"/>
+              </w:rPr>
+              <w:t xml:space="preserve">{{  </w:t>
+            </w:r>
+            <w:r>
+              <w:rPr>
+                <w:rFonts w:cstheme="minorHAnsi"/>
+                <w:sz w:val="18"/>
+                <w:szCs w:val="18"/>
+                <w:lang w:val="en-US"/>
+              </w:rPr>
+              <w:t>item.</w:t>
+            </w:r>
+            <w:r>
+              <w:rPr>
+                <w:rFonts w:cstheme="minorHAnsi"/>
+                <w:sz w:val="18"/>
+                <w:szCs w:val="18"/>
+                <w:lang w:val="en-US"/>
+              </w:rPr>
+              <w:t>type.name</w:t>
+            </w:r>
+            <w:r>
+              <w:rPr>
+                <w:rFonts w:cstheme="minorHAnsi"/>
+                <w:sz w:val="18"/>
+                <w:szCs w:val="18"/>
+                <w:lang w:val="en-US"/>
+              </w:rPr>
+              <w:t xml:space="preserve"> </w:t>
+            </w:r>
+            <w:r>
+              <w:rPr>
+                <w:rFonts w:cstheme="minorHAnsi"/>
+                <w:sz w:val="18"/>
+                <w:szCs w:val="18"/>
+                <w:lang w:val="en-US"/>
+              </w:rPr>
+              <w:t xml:space="preserve">}}  </w:t>
+            </w:r>
+          </w:p>
+        </w:tc>
+        <w:tc>
+          <w:tcPr>
+            <w:tcW w:w="850" w:type="dxa"/>
+          </w:tcPr>
+          <w:p>
+            <w:pPr>
+              <w:rPr>
+                <w:rFonts w:cstheme="minorHAnsi"/>
+                <w:sz w:val="18"/>
+                <w:szCs w:val="18"/>
+                <w:lang w:val="en-US"/>
+              </w:rPr>
+            </w:pPr>
+            <w:r>
+              <w:rPr>
+                <w:rFonts w:cstheme="minorHAnsi"/>
+                <w:sz w:val="18"/>
+                <w:szCs w:val="18"/>
+                <w:lang w:val="en-US"/>
+              </w:rPr>
+              <w:t xml:space="preserve">{{  </w:t>
+            </w:r>
+            <w:r>
+              <w:rPr>
+                <w:rFonts w:cstheme="minorHAnsi"/>
+                <w:sz w:val="18"/>
+                <w:szCs w:val="18"/>
+                <w:lang w:val="en-US"/>
+              </w:rPr>
+              <w:t>item.</w:t>
+            </w:r>
+            <w:r>
+              <w:t xml:space="preserve"> </w:t>
+            </w:r>
+            <w:proofErr w:type="spellStart"/>
+            <w:r>
+              <w:rPr>
+                <w:rFonts w:cstheme="minorHAnsi"/>
+                <w:sz w:val="18"/>
+                <w:szCs w:val="18"/>
+                <w:lang w:val="en-US"/>
+              </w:rPr>
+              <w:t>get_status_display</w:t>
+            </w:r>
+            <w:proofErr w:type="spellEnd"/>
+            <w:r>
+              <w:rPr>
+                <w:rFonts w:cstheme="minorHAnsi"/>
+                <w:sz w:val="18"/>
+                <w:szCs w:val="18"/>
+                <w:lang w:val="en-US"/>
+              </w:rPr>
+              <w:t>()</w:t>
+            </w:r>
+            <w:r>
+              <w:rPr>
+                <w:rFonts w:cstheme="minorHAnsi"/>
+                <w:sz w:val="18"/>
+                <w:szCs w:val="18"/>
+                <w:lang w:val="en-US"/>
+              </w:rPr>
+              <w:t xml:space="preserve"> </w:t>
+            </w:r>
+            <w:r>
+              <w:rPr>
+                <w:rFonts w:cstheme="minorHAnsi"/>
+                <w:sz w:val="18"/>
+                <w:szCs w:val="18"/>
+                <w:lang w:val="en-US"/>
+              </w:rPr>
+              <w:t xml:space="preserve">}}  </w:t>
+            </w:r>
+          </w:p>
+        </w:tc>
+        <w:tc>
+          <w:tcPr>
+            <w:tcW w:w="1134" w:type="dxa"/>
+            <w:gridSpan w:val="4"/>
+            <w:shd w:val="clear" w:color="auto" w:fill="auto"/>
+          </w:tcPr>
+          <w:p>
+            <w:pPr>
+              <w:rPr>
+                <w:rFonts w:cstheme="minorHAnsi"/>
+                <w:sz w:val="18"/>
+                <w:szCs w:val="18"/>
+                <w:lang w:val="en-US"/>
+              </w:rPr>
+            </w:pPr>
+            <w:r>
+              <w:rPr>
+                <w:rFonts w:eastAsia="Times New Roman" w:cstheme="minorHAnsi"/>
+                <w:sz w:val="18"/>
+                <w:szCs w:val="18"/>
+                <w:lang w:val="en-US" w:eastAsia="fr-FR"/>
+              </w:rPr>
+              <w:t>{{  "{:,.2f}€".format(</w:t>
+            </w:r>
+            <w:proofErr w:type="spellStart"/>
+            <w:r>
+              <w:rPr>
+                <w:rFonts w:eastAsia="Times New Roman" w:cstheme="minorHAnsi"/>
+                <w:sz w:val="18"/>
+                <w:szCs w:val="18"/>
+                <w:lang w:val="en-US" w:eastAsia="fr-FR"/>
+              </w:rPr>
+              <w:t>item</w:t>
+            </w:r>
+            <w:r>
+              <w:rPr>
+                <w:rFonts w:eastAsia="Times New Roman" w:cstheme="minorHAnsi"/>
+                <w:sz w:val="18"/>
+                <w:szCs w:val="18"/>
+                <w:lang w:val="en-US" w:eastAsia="fr-FR"/>
+              </w:rPr>
+              <w:t>.</w:t>
+            </w:r>
+            <w:r>
+              <w:rPr>
+                <w:rFonts w:eastAsia="Times New Roman" w:cstheme="minorHAnsi"/>
+                <w:sz w:val="18"/>
+                <w:szCs w:val="18"/>
+                <w:lang w:val="en-US" w:eastAsia="fr-FR"/>
+              </w:rPr>
+              <w:t>amount|float</w:t>
+            </w:r>
+            <w:proofErr w:type="spellEnd"/>
+            <w:r>
+              <w:rPr>
+                <w:rFonts w:eastAsia="Times New Roman" w:cstheme="minorHAnsi"/>
+                <w:sz w:val="18"/>
+                <w:szCs w:val="18"/>
+                <w:lang w:val="en-US" w:eastAsia="fr-FR"/>
+              </w:rPr>
+              <w:t>).replace(“,”, “ “) }}</w:t>
+            </w:r>
+          </w:p>
+        </w:tc>
+        <w:tc>
+          <w:tcPr>
+            <w:tcW w:w="2263" w:type="dxa"/>
+            <w:gridSpan w:val="4"/>
+            <w:shd w:val="clear" w:color="auto" w:fill="auto"/>
+          </w:tcPr>
+          <w:p>
+            <w:pPr>
+              <w:rPr>
+                <w:rFonts w:cstheme="minorHAnsi"/>
+                <w:sz w:val="18"/>
+                <w:szCs w:val="18"/>
+                <w:lang w:val="en-US"/>
+              </w:rPr>
+            </w:pPr>
+            <w:r>
+              <w:rPr>
+                <w:rFonts w:cstheme="minorHAnsi"/>
+                <w:sz w:val="18"/>
+                <w:szCs w:val="18"/>
+                <w:lang w:val="en-US"/>
+              </w:rPr>
+              <w:t xml:space="preserve">{{  </w:t>
+            </w:r>
+            <w:proofErr w:type="spellStart"/>
+            <w:r>
+              <w:rPr>
+                <w:rFonts w:cstheme="minorHAnsi"/>
+                <w:sz w:val="18"/>
+                <w:szCs w:val="18"/>
+                <w:lang w:val="en-US"/>
+              </w:rPr>
+              <w:t>item.</w:t>
+            </w:r>
+            <w:r>
+              <w:rPr>
+                <w:rFonts w:cstheme="minorHAnsi"/>
+                <w:sz w:val="18"/>
+                <w:szCs w:val="18"/>
+                <w:lang w:val="en-US"/>
+              </w:rPr>
+              <w:t>contract</w:t>
+            </w:r>
+            <w:proofErr w:type="spellEnd"/>
+            <w:r>
+              <w:rPr>
+                <w:rFonts w:cstheme="minorHAnsi"/>
+                <w:sz w:val="18"/>
+                <w:szCs w:val="18"/>
+                <w:lang w:val="en-US"/>
+              </w:rPr>
+              <w:t xml:space="preserve"> </w:t>
+            </w:r>
+            <w:r>
+              <w:rPr>
+                <w:rFonts w:cstheme="minorHAnsi"/>
+                <w:sz w:val="18"/>
+                <w:szCs w:val="18"/>
+                <w:lang w:val="en-US"/>
+              </w:rPr>
+              <w:t xml:space="preserve">}}  </w:t>
+            </w:r>
+          </w:p>
+        </w:tc>
+      </w:tr>
+      <w:tr>
+        <w:tc>
+          <w:tcPr>
+            <w:tcW w:w="1271" w:type="dxa"/>
+            <w:gridSpan w:val="2"/>
+          </w:tcPr>
+          <w:p>
+            <w:pPr>
+              <w:rPr>
+                <w:rFonts w:cstheme="minorHAnsi"/>
+                <w:sz w:val="18"/>
+                <w:szCs w:val="18"/>
+                <w:lang w:val="en-US"/>
+              </w:rPr>
+            </w:pPr>
+            <w:r>
+              <w:rPr>
+                <w:rFonts w:eastAsia="Times New Roman" w:cstheme="minorHAnsi"/>
+                <w:sz w:val="18"/>
+                <w:szCs w:val="18"/>
+                <w:lang w:val="en-US" w:eastAsia="fr-FR"/>
+              </w:rPr>
+              <w:t>{%</w:t>
+            </w:r>
+            <w:r>
+              <w:rPr>
+                <w:rFonts w:eastAsia="Times New Roman" w:cstheme="minorHAnsi"/>
+                <w:sz w:val="18"/>
+                <w:szCs w:val="18"/>
+                <w:lang w:val="en-US" w:eastAsia="fr-FR"/>
+              </w:rPr>
+              <w:t>tr</w:t>
+            </w:r>
+            <w:r>
+              <w:rPr>
+                <w:rFonts w:eastAsia="Times New Roman" w:cstheme="minorHAnsi"/>
+                <w:sz w:val="18"/>
+                <w:szCs w:val="18"/>
+                <w:lang w:val="en-US" w:eastAsia="fr-FR"/>
+              </w:rPr>
+              <w:t xml:space="preserve"> </w:t>
+            </w:r>
+            <w:proofErr w:type="spellStart"/>
+            <w:r>
+              <w:rPr>
+                <w:rFonts w:eastAsia="Times New Roman" w:cstheme="minorHAnsi"/>
+                <w:sz w:val="18"/>
+                <w:szCs w:val="18"/>
+                <w:lang w:val="en-US" w:eastAsia="fr-FR"/>
+              </w:rPr>
+              <w:t>endfor</w:t>
+            </w:r>
+            <w:proofErr w:type="spellEnd"/>
+            <w:r>
+              <w:rPr>
+                <w:rFonts w:eastAsia="Times New Roman" w:cstheme="minorHAnsi"/>
+                <w:sz w:val="18"/>
+                <w:szCs w:val="18"/>
+                <w:lang w:val="en-US" w:eastAsia="fr-FR"/>
+              </w:rPr>
+              <w:t xml:space="preserve"> %}</w:t>
+            </w:r>
+          </w:p>
+        </w:tc>
+        <w:tc>
+          <w:tcPr>
+            <w:tcW w:w="2268" w:type="dxa"/>
+            <w:gridSpan w:val="2"/>
+          </w:tcPr>
+          <w:p>
+            <w:pPr>
+              <w:rPr>
+                <w:rFonts w:cstheme="minorHAnsi"/>
+                <w:sz w:val="18"/>
+                <w:szCs w:val="18"/>
+                <w:lang w:val="en-US"/>
+              </w:rPr>
+            </w:pPr>
+          </w:p>
+        </w:tc>
+        <w:tc>
+          <w:tcPr>
+            <w:tcW w:w="1276" w:type="dxa"/>
+            <w:gridSpan w:val="3"/>
+          </w:tcPr>
+          <w:p>
+            <w:pPr>
+              <w:rPr>
+                <w:rFonts w:cstheme="minorHAnsi"/>
+                <w:sz w:val="18"/>
+                <w:szCs w:val="18"/>
+                <w:lang w:val="en-US"/>
+              </w:rPr>
+            </w:pPr>
+          </w:p>
+        </w:tc>
+        <w:tc>
+          <w:tcPr>
+            <w:tcW w:w="850" w:type="dxa"/>
+          </w:tcPr>
+          <w:p>
+            <w:pPr>
+              <w:rPr>
+                <w:rFonts w:cstheme="minorHAnsi"/>
+                <w:sz w:val="18"/>
+                <w:szCs w:val="18"/>
+                <w:lang w:val="en-US"/>
+              </w:rPr>
+            </w:pPr>
+          </w:p>
+        </w:tc>
+        <w:tc>
+          <w:tcPr>
+            <w:tcW w:w="1134" w:type="dxa"/>
+            <w:gridSpan w:val="4"/>
+            <w:shd w:val="clear" w:color="auto" w:fill="auto"/>
+          </w:tcPr>
+          <w:p>
+            <w:pPr>
+              <w:rPr>
+                <w:rFonts w:cstheme="minorHAnsi"/>
+                <w:sz w:val="18"/>
+                <w:szCs w:val="18"/>
+                <w:lang w:val="en-US"/>
+              </w:rPr>
+            </w:pPr>
+          </w:p>
+        </w:tc>
+        <w:tc>
+          <w:tcPr>
+            <w:tcW w:w="2263" w:type="dxa"/>
+            <w:gridSpan w:val="4"/>
+            <w:shd w:val="clear" w:color="auto" w:fill="auto"/>
+          </w:tcPr>
+          <w:p>
+            <w:pPr>
+              <w:rPr>
+                <w:rFonts w:cstheme="minorHAnsi"/>
+                <w:sz w:val="18"/>
+                <w:szCs w:val="18"/>
+                <w:lang w:val="en-US"/>
+              </w:rPr>
+            </w:pPr>
+          </w:p>
+        </w:tc>
+      </w:tr>
+      <w:tr>
+        <w:tc>
+          <w:tcPr>
+            <w:tcW w:w="1271" w:type="dxa"/>
+            <w:gridSpan w:val="2"/>
+          </w:tcPr>
+          <w:p>
+            <w:pPr>
+              <w:tabs>
+                <w:tab w:val="left" w:pos="916"/>
+                <w:tab w:val="left" w:pos="1832"/>
+                <w:tab w:val="left" w:pos="2748"/>
+                <w:tab w:val="left" w:pos="3664"/>
+                <w:tab w:val="left" w:pos="4580"/>
+                <w:tab w:val="left" w:pos="5496"/>
+                <w:tab w:val="left" w:pos="6412"/>
+                <w:tab w:val="left" w:pos="7328"/>
+                <w:tab w:val="left" w:pos="8244"/>
+                <w:tab w:val="left" w:pos="9160"/>
+                <w:tab w:val="left" w:pos="10076"/>
+                <w:tab w:val="left" w:pos="10992"/>
+                <w:tab w:val="left" w:pos="11908"/>
+                <w:tab w:val="left" w:pos="12824"/>
+                <w:tab w:val="left" w:pos="13740"/>
+                <w:tab w:val="left" w:pos="14656"/>
+              </w:tabs>
+              <w:rPr>
+                <w:rFonts w:eastAsia="Times New Roman" w:cstheme="minorHAnsi"/>
+                <w:sz w:val="20"/>
+                <w:szCs w:val="20"/>
+                <w:lang w:val="en-US" w:eastAsia="fr-FR"/>
+              </w:rPr>
+            </w:pPr>
+            <w:r>
+              <w:rPr>
+                <w:rFonts w:eastAsia="Times New Roman" w:cstheme="minorHAnsi"/>
+                <w:sz w:val="20"/>
+                <w:szCs w:val="20"/>
+                <w:lang w:val="en-US" w:eastAsia="fr-FR"/>
+              </w:rPr>
+              <w:t>{%</w:t>
+            </w:r>
+            <w:r>
+              <w:rPr>
+                <w:rFonts w:eastAsia="Times New Roman" w:cstheme="minorHAnsi"/>
+                <w:sz w:val="20"/>
+                <w:szCs w:val="20"/>
+                <w:lang w:val="en-US" w:eastAsia="fr-FR"/>
+              </w:rPr>
+              <w:t>tr</w:t>
+            </w:r>
+            <w:r>
+              <w:rPr>
+                <w:rFonts w:eastAsia="Times New Roman" w:cstheme="minorHAnsi"/>
+                <w:sz w:val="20"/>
+                <w:szCs w:val="20"/>
+                <w:lang w:val="en-US" w:eastAsia="fr-FR"/>
+              </w:rPr>
+              <w:t xml:space="preserve"> endif %}</w:t>
+            </w:r>
+          </w:p>
+          <w:p>
+            <w:pPr>
+              <w:rPr>
+                <w:rFonts w:eastAsia="Times New Roman" w:cstheme="minorHAnsi"/>
+                <w:sz w:val="18"/>
+                <w:szCs w:val="18"/>
+                <w:lang w:val="en-US" w:eastAsia="fr-FR"/>
+              </w:rPr>
+            </w:pPr>
+          </w:p>
+        </w:tc>
+        <w:tc>
+          <w:tcPr>
+            <w:tcW w:w="2268" w:type="dxa"/>
+            <w:gridSpan w:val="2"/>
+          </w:tcPr>
+          <w:p>
+            <w:pPr>
+              <w:rPr>
+                <w:rFonts w:cstheme="minorHAnsi"/>
+                <w:sz w:val="18"/>
+                <w:szCs w:val="18"/>
+                <w:lang w:val="en-US"/>
+              </w:rPr>
+            </w:pPr>
+          </w:p>
+        </w:tc>
+        <w:tc>
+          <w:tcPr>
+            <w:tcW w:w="1276" w:type="dxa"/>
+            <w:gridSpan w:val="3"/>
+          </w:tcPr>
+          <w:p>
+            <w:pPr>
+              <w:rPr>
+                <w:rFonts w:cstheme="minorHAnsi"/>
+                <w:sz w:val="18"/>
+                <w:szCs w:val="18"/>
+                <w:lang w:val="en-US"/>
+              </w:rPr>
+            </w:pPr>
+          </w:p>
+        </w:tc>
+        <w:tc>
+          <w:tcPr>
+            <w:tcW w:w="850" w:type="dxa"/>
+          </w:tcPr>
+          <w:p>
+            <w:pPr>
+              <w:rPr>
+                <w:rFonts w:cstheme="minorHAnsi"/>
+                <w:sz w:val="18"/>
+                <w:szCs w:val="18"/>
+                <w:lang w:val="en-US"/>
+              </w:rPr>
+            </w:pPr>
+          </w:p>
+        </w:tc>
+        <w:tc>
+          <w:tcPr>
+            <w:tcW w:w="1134" w:type="dxa"/>
+            <w:gridSpan w:val="4"/>
+            <w:shd w:val="clear" w:color="auto" w:fill="auto"/>
+          </w:tcPr>
+          <w:p>
+            <w:pPr>
+              <w:rPr>
+                <w:rFonts w:cstheme="minorHAnsi"/>
+                <w:sz w:val="18"/>
+                <w:szCs w:val="18"/>
+                <w:lang w:val="en-US"/>
+              </w:rPr>
+            </w:pPr>
+          </w:p>
+        </w:tc>
+        <w:tc>
+          <w:tcPr>
+            <w:tcW w:w="2263" w:type="dxa"/>
+            <w:gridSpan w:val="4"/>
+            <w:shd w:val="clear" w:color="auto" w:fill="auto"/>
           </w:tcPr>
           <w:p>
             <w:pPr>
@@ -11194,7 +12335,6 @@
           <w:szCs w:val="18"/>
           <w:lang w:val="en-US" w:eastAsia="fr-FR"/>
         </w:rPr>
-        <w:lastRenderedPageBreak/>
         <w:t xml:space="preserve">{% </w:t>
       </w:r>
       <w:proofErr w:type="spellStart"/>

</xml_diff>